<commit_message>
Updated reference section in the propsal
</commit_message>
<xml_diff>
--- a/MId term proposal ENPM08X.docx
+++ b/MId term proposal ENPM08X.docx
@@ -1584,8 +1584,8 @@
       <w:r>
         <w:rPr>
           <w:rFonts w:ascii="Times New Roman" w:hAnsi="Times New Roman" w:cs="Times New Roman"/>
-          <w:b/>
-          <w:bCs/>
+          <w:b w:val="1"/>
+          <w:bCs w:val="1"/>
           <w:sz w:val="24"/>
           <w:szCs w:val="24"/>
           <w:u w:val="single"/>
@@ -1596,15 +1596,132 @@
         <w:rPr>
           <w:rFonts w:ascii="Times New Roman" w:hAnsi="Times New Roman" w:cs="Times New Roman"/>
         </w:rPr>
-        <w:t>: TO BE WRITTEN</w:t>
-      </w:r>
-    </w:p>
-    <w:p>
-      <w:pPr>
-        <w:rPr>
-          <w:rFonts w:ascii="Times New Roman" w:hAnsi="Times New Roman" w:cs="Times New Roman"/>
-        </w:rPr>
-      </w:pPr>
+        <w:t xml:space="preserve">: </w:t>
+      </w:r>
+    </w:p>
+    <w:p>
+      <w:pPr>
+        <w:pStyle w:val="ListParagraph"/>
+        <w:numPr>
+          <w:ilvl w:val="0"/>
+          <w:numId w:val="4"/>
+        </w:numPr>
+        <w:rPr>
+          <w:rFonts w:ascii="Times New Roman" w:hAnsi="Times New Roman" w:cs="Times New Roman"/>
+        </w:rPr>
+      </w:pPr>
+      <w:r>
+        <w:rPr>
+          <w:rFonts w:ascii="Times New Roman" w:hAnsi="Times New Roman" w:cs="Times New Roman"/>
+        </w:rPr>
+        <w:t xml:space="preserve">M. </w:t>
+      </w:r>
+      <w:proofErr w:type="spellStart"/>
+      <w:r>
+        <w:rPr>
+          <w:rFonts w:ascii="Times New Roman" w:hAnsi="Times New Roman" w:cs="Times New Roman"/>
+        </w:rPr>
+        <w:t>Kachouane</w:t>
+      </w:r>
+      <w:proofErr w:type="spellEnd"/>
+      <w:r>
+        <w:rPr>
+          <w:rFonts w:ascii="Times New Roman" w:hAnsi="Times New Roman" w:cs="Times New Roman"/>
+        </w:rPr>
+        <w:t xml:space="preserve">, S. </w:t>
+      </w:r>
+      <w:proofErr w:type="spellStart"/>
+      <w:r>
+        <w:rPr>
+          <w:rFonts w:ascii="Times New Roman" w:hAnsi="Times New Roman" w:cs="Times New Roman"/>
+        </w:rPr>
+        <w:t>Sahki</w:t>
+      </w:r>
+      <w:proofErr w:type="spellEnd"/>
+      <w:r>
+        <w:rPr>
+          <w:rFonts w:ascii="Times New Roman" w:hAnsi="Times New Roman" w:cs="Times New Roman"/>
+        </w:rPr>
+        <w:t xml:space="preserve">, M. </w:t>
+      </w:r>
+      <w:proofErr w:type="spellStart"/>
+      <w:r>
+        <w:rPr>
+          <w:rFonts w:ascii="Times New Roman" w:hAnsi="Times New Roman" w:cs="Times New Roman"/>
+        </w:rPr>
+        <w:t>Lakrouf</w:t>
+      </w:r>
+      <w:proofErr w:type="spellEnd"/>
+      <w:r>
+        <w:rPr>
+          <w:rFonts w:ascii="Times New Roman" w:hAnsi="Times New Roman" w:cs="Times New Roman"/>
+        </w:rPr>
+        <w:t xml:space="preserve"> and N. Ouadah, "HOG based fast human detection," 2012 24th International Conference on Microelectronics (ICM), 2012, pp. 1-4, </w:t>
+      </w:r>
+      <w:proofErr w:type="spellStart"/>
+      <w:r>
+        <w:rPr>
+          <w:rFonts w:ascii="Times New Roman" w:hAnsi="Times New Roman" w:cs="Times New Roman"/>
+        </w:rPr>
+        <w:t>doi</w:t>
+      </w:r>
+      <w:proofErr w:type="spellEnd"/>
+      <w:r>
+        <w:rPr>
+          <w:rFonts w:ascii="Times New Roman" w:hAnsi="Times New Roman" w:cs="Times New Roman"/>
+        </w:rPr>
+        <w:t>: 10.1109/ICM.2012.6471380.</w:t>
+      </w:r>
+    </w:p>
+    <w:p>
+      <w:pPr>
+        <w:pStyle w:val="ListParagraph"/>
+        <w:numPr>
+          <w:ilvl w:val="0"/>
+          <w:numId w:val="4"/>
+        </w:numPr>
+        <w:rPr>
+          <w:rFonts w:ascii="Times New Roman" w:hAnsi="Times New Roman" w:cs="Times New Roman"/>
+        </w:rPr>
+      </w:pPr>
+      <w:r>
+        <w:rPr>
+          <w:rFonts w:ascii="Times New Roman" w:hAnsi="Times New Roman" w:cs="Times New Roman"/>
+        </w:rPr>
+        <w:t>M. Davis and F. Sahin, "HOG feature human detection system," 2016 IEEE International Conference on Systems, Man, and Cybernetics (SMC), 2016, pp. 002878-002883, doi: 10.1109/SMC.2016.7844676.</w:t>
+      </w:r>
+    </w:p>
+    <w:p>
+      <w:pPr>
+        <w:pStyle w:val="ListParagraph"/>
+        <w:numPr>
+          <w:ilvl w:val="0"/>
+          <w:numId w:val="4"/>
+        </w:numPr>
+        <w:rPr>
+          <w:rFonts w:ascii="Times New Roman" w:hAnsi="Times New Roman" w:cs="Times New Roman"/>
+        </w:rPr>
+      </w:pPr>
+      <w:r>
+        <w:rPr>
+          <w:rFonts w:ascii="Times New Roman" w:hAnsi="Times New Roman" w:cs="Times New Roman"/>
+        </w:rPr>
+        <w:t xml:space="preserve">J. C. Nascimento, A. J. Abrantes and J. S. Marques, "An algorithm for centroid-based tracking of moving objects," 1999 IEEE International Conference on Acoustics, Speech, and Signal Processing. Proceedings. ICASSP99 (Cat. No.99CH36258), 1999, pp. 3305-3308 vol.6, </w:t>
+      </w:r>
+      <w:proofErr w:type="spellStart"/>
+      <w:r>
+        <w:rPr>
+          <w:rFonts w:ascii="Times New Roman" w:hAnsi="Times New Roman" w:cs="Times New Roman"/>
+        </w:rPr>
+        <w:t>doi</w:t>
+      </w:r>
+      <w:proofErr w:type="spellEnd"/>
+      <w:r>
+        <w:rPr>
+          <w:rFonts w:ascii="Times New Roman" w:hAnsi="Times New Roman" w:cs="Times New Roman"/>
+        </w:rPr>
+        <w:t>: 10.1109/ICASSP.1999.757548.</w:t>
+      </w:r>
     </w:p>
     <w:p>
       <w:pPr>
@@ -1871,6 +1988,118 @@
 
 <file path=word/numbering.xml><?xml version="1.0" encoding="utf-8"?>
 <w:numbering xmlns:wpc="http://schemas.microsoft.com/office/word/2010/wordprocessingCanvas" xmlns:cx="http://schemas.microsoft.com/office/drawing/2014/chartex" xmlns:cx1="http://schemas.microsoft.com/office/drawing/2015/9/8/chartex" xmlns:cx2="http://schemas.microsoft.com/office/drawing/2015/10/21/chartex" xmlns:cx3="http://schemas.microsoft.com/office/drawing/2016/5/9/chartex" xmlns:cx4="http://schemas.microsoft.com/office/drawing/2016/5/10/chartex" xmlns:cx5="http://schemas.microsoft.com/office/drawing/2016/5/11/chartex" xmlns:cx6="http://schemas.microsoft.com/office/drawing/2016/5/12/chartex" xmlns:cx7="http://schemas.microsoft.com/office/drawing/2016/5/13/chartex" xmlns:cx8="http://schemas.microsoft.com/office/drawing/2016/5/14/chartex" xmlns:mc="http://schemas.openxmlformats.org/markup-compatibility/2006" xmlns:aink="http://schemas.microsoft.com/office/drawing/2016/ink" xmlns:am3d="http://schemas.microsoft.com/office/drawing/2017/model3d" xmlns:o="urn:schemas-microsoft-com:office:office" xmlns:oel="http://schemas.microsoft.com/office/2019/extlst" xmlns:r="http://schemas.openxmlformats.org/officeDocument/2006/relationships" xmlns:m="http://schemas.openxmlformats.org/officeDocument/2006/math" xmlns:v="urn:schemas-microsoft-com:vml" xmlns:wp14="http://schemas.microsoft.com/office/word/2010/wordprocessingDrawing" xmlns:wp="http://schemas.openxmlformats.org/drawingml/2006/wordprocessingDrawing" xmlns:w10="urn:schemas-microsoft-com:office:word" xmlns:w="http://schemas.openxmlformats.org/wordprocessingml/2006/main" xmlns:w14="http://schemas.microsoft.com/office/word/2010/wordml" xmlns:w15="http://schemas.microsoft.com/office/word/2012/wordml" xmlns:w16cex="http://schemas.microsoft.com/office/word/2018/wordml/cex" xmlns:w16cid="http://schemas.microsoft.com/office/word/2016/wordml/cid" xmlns:w16="http://schemas.microsoft.com/office/word/2018/wordml" xmlns:w16sdtdh="http://schemas.microsoft.com/office/word/2020/wordml/sdtdatahash" xmlns:w16se="http://schemas.microsoft.com/office/word/2015/wordml/symex" xmlns:wpg="http://schemas.microsoft.com/office/word/2010/wordprocessingGroup" xmlns:wpi="http://schemas.microsoft.com/office/word/2010/wordprocessingInk" xmlns:wne="http://schemas.microsoft.com/office/word/2006/wordml" xmlns:wps="http://schemas.microsoft.com/office/word/2010/wordprocessingShape" mc:Ignorable="w14 w15 w16se w16cid w16 w16cex w16sdtdh wp14">
+  <w:abstractNum xmlns:w="http://schemas.openxmlformats.org/wordprocessingml/2006/main" w:abstractNumId="3">
+    <w:nsid w:val="6807dd49"/>
+    <w:multiLevelType xmlns:w="http://schemas.openxmlformats.org/wordprocessingml/2006/main" w:val="hybridMultilevel"/>
+    <w:lvl xmlns:w="http://schemas.openxmlformats.org/wordprocessingml/2006/main" w:ilvl="0">
+      <w:start w:val="1"/>
+      <w:numFmt w:val="bullet"/>
+      <w:lvlText w:val=""/>
+      <w:lvlJc w:val="left"/>
+      <w:pPr>
+        <w:ind w:left="720" w:hanging="360"/>
+      </w:pPr>
+      <w:rPr>
+        <w:rFonts w:hint="default" w:ascii="Symbol" w:hAnsi="Symbol"/>
+      </w:rPr>
+    </w:lvl>
+    <w:lvl xmlns:w="http://schemas.openxmlformats.org/wordprocessingml/2006/main" w:ilvl="1">
+      <w:start w:val="1"/>
+      <w:numFmt w:val="bullet"/>
+      <w:lvlText w:val="o"/>
+      <w:lvlJc w:val="left"/>
+      <w:pPr>
+        <w:ind w:left="1440" w:hanging="360"/>
+      </w:pPr>
+      <w:rPr>
+        <w:rFonts w:hint="default" w:ascii="Courier New" w:hAnsi="Courier New"/>
+      </w:rPr>
+    </w:lvl>
+    <w:lvl xmlns:w="http://schemas.openxmlformats.org/wordprocessingml/2006/main" w:ilvl="2">
+      <w:start w:val="1"/>
+      <w:numFmt w:val="bullet"/>
+      <w:lvlText w:val=""/>
+      <w:lvlJc w:val="left"/>
+      <w:pPr>
+        <w:ind w:left="2160" w:hanging="360"/>
+      </w:pPr>
+      <w:rPr>
+        <w:rFonts w:hint="default" w:ascii="Wingdings" w:hAnsi="Wingdings"/>
+      </w:rPr>
+    </w:lvl>
+    <w:lvl xmlns:w="http://schemas.openxmlformats.org/wordprocessingml/2006/main" w:ilvl="3">
+      <w:start w:val="1"/>
+      <w:numFmt w:val="bullet"/>
+      <w:lvlText w:val=""/>
+      <w:lvlJc w:val="left"/>
+      <w:pPr>
+        <w:ind w:left="2880" w:hanging="360"/>
+      </w:pPr>
+      <w:rPr>
+        <w:rFonts w:hint="default" w:ascii="Symbol" w:hAnsi="Symbol"/>
+      </w:rPr>
+    </w:lvl>
+    <w:lvl xmlns:w="http://schemas.openxmlformats.org/wordprocessingml/2006/main" w:ilvl="4">
+      <w:start w:val="1"/>
+      <w:numFmt w:val="bullet"/>
+      <w:lvlText w:val="o"/>
+      <w:lvlJc w:val="left"/>
+      <w:pPr>
+        <w:ind w:left="3600" w:hanging="360"/>
+      </w:pPr>
+      <w:rPr>
+        <w:rFonts w:hint="default" w:ascii="Courier New" w:hAnsi="Courier New"/>
+      </w:rPr>
+    </w:lvl>
+    <w:lvl xmlns:w="http://schemas.openxmlformats.org/wordprocessingml/2006/main" w:ilvl="5">
+      <w:start w:val="1"/>
+      <w:numFmt w:val="bullet"/>
+      <w:lvlText w:val=""/>
+      <w:lvlJc w:val="left"/>
+      <w:pPr>
+        <w:ind w:left="4320" w:hanging="360"/>
+      </w:pPr>
+      <w:rPr>
+        <w:rFonts w:hint="default" w:ascii="Wingdings" w:hAnsi="Wingdings"/>
+      </w:rPr>
+    </w:lvl>
+    <w:lvl xmlns:w="http://schemas.openxmlformats.org/wordprocessingml/2006/main" w:ilvl="6">
+      <w:start w:val="1"/>
+      <w:numFmt w:val="bullet"/>
+      <w:lvlText w:val=""/>
+      <w:lvlJc w:val="left"/>
+      <w:pPr>
+        <w:ind w:left="5040" w:hanging="360"/>
+      </w:pPr>
+      <w:rPr>
+        <w:rFonts w:hint="default" w:ascii="Symbol" w:hAnsi="Symbol"/>
+      </w:rPr>
+    </w:lvl>
+    <w:lvl xmlns:w="http://schemas.openxmlformats.org/wordprocessingml/2006/main" w:ilvl="7">
+      <w:start w:val="1"/>
+      <w:numFmt w:val="bullet"/>
+      <w:lvlText w:val="o"/>
+      <w:lvlJc w:val="left"/>
+      <w:pPr>
+        <w:ind w:left="5760" w:hanging="360"/>
+      </w:pPr>
+      <w:rPr>
+        <w:rFonts w:hint="default" w:ascii="Courier New" w:hAnsi="Courier New"/>
+      </w:rPr>
+    </w:lvl>
+    <w:lvl xmlns:w="http://schemas.openxmlformats.org/wordprocessingml/2006/main" w:ilvl="8">
+      <w:start w:val="1"/>
+      <w:numFmt w:val="bullet"/>
+      <w:lvlText w:val=""/>
+      <w:lvlJc w:val="left"/>
+      <w:pPr>
+        <w:ind w:left="6480" w:hanging="360"/>
+      </w:pPr>
+      <w:rPr>
+        <w:rFonts w:hint="default" w:ascii="Wingdings" w:hAnsi="Wingdings"/>
+      </w:rPr>
+    </w:lvl>
+  </w:abstractNum>
   <w:abstractNum w:abstractNumId="0" w15:restartNumberingAfterBreak="0">
     <w:nsid w:val="20DC5201"/>
     <w:multiLevelType w:val="hybridMultilevel"/>
@@ -2210,6 +2439,9 @@
       </w:rPr>
     </w:lvl>
   </w:abstractNum>
+  <w:num w:numId="4">
+    <w:abstractNumId w:val="3"/>
+  </w:num>
   <w:num w:numId="1" w16cid:durableId="1742606264">
     <w:abstractNumId w:val="1"/>
   </w:num>

</xml_diff>